<commit_message>
added paper and citation
</commit_message>
<xml_diff>
--- a/Basin patterns/Patterns.docx
+++ b/Basin patterns/Patterns.docx
@@ -1,6 +1,6 @@
 
 <file path=word/document.xml><?xml version="1.0" encoding="utf-8"?>
-<w:document xmlns:wpc="http://schemas.microsoft.com/office/word/2010/wordprocessingCanvas" xmlns:cx="http://schemas.microsoft.com/office/drawing/2014/chartex" xmlns:cx1="http://schemas.microsoft.com/office/drawing/2015/9/8/chartex" xmlns:cx2="http://schemas.microsoft.com/office/drawing/2015/10/21/chartex" xmlns:cx3="http://schemas.microsoft.com/office/drawing/2016/5/9/chartex" xmlns:cx4="http://schemas.microsoft.com/office/drawing/2016/5/10/chartex" xmlns:cx5="http://schemas.microsoft.com/office/drawing/2016/5/11/chartex" xmlns:cx6="http://schemas.microsoft.com/office/drawing/2016/5/12/chartex" xmlns:cx7="http://schemas.microsoft.com/office/drawing/2016/5/13/chartex" xmlns:cx8="http://schemas.microsoft.com/office/drawing/2016/5/14/chartex" xmlns:mc="http://schemas.openxmlformats.org/markup-compatibility/2006" xmlns:aink="http://schemas.microsoft.com/office/drawing/2016/ink" xmlns:am3d="http://schemas.microsoft.com/office/drawing/2017/model3d" xmlns:o="urn:schemas-microsoft-com:office:office" xmlns:r="http://schemas.openxmlformats.org/officeDocument/2006/relationships" xmlns:m="http://schemas.openxmlformats.org/officeDocument/2006/math" xmlns:v="urn:schemas-microsoft-com:vml" xmlns:wp14="http://schemas.microsoft.com/office/word/2010/wordprocessingDrawing" xmlns:wp="http://schemas.openxmlformats.org/drawingml/2006/wordprocessingDrawing" xmlns:w10="urn:schemas-microsoft-com:office:word" xmlns:w="http://schemas.openxmlformats.org/wordprocessingml/2006/main" xmlns:w14="http://schemas.microsoft.com/office/word/2010/wordml" xmlns:w15="http://schemas.microsoft.com/office/word/2012/wordml" xmlns:w16cid="http://schemas.microsoft.com/office/word/2016/wordml/cid" xmlns:w16se="http://schemas.microsoft.com/office/word/2015/wordml/symex" xmlns:wpg="http://schemas.microsoft.com/office/word/2010/wordprocessingGroup" xmlns:wpi="http://schemas.microsoft.com/office/word/2010/wordprocessingInk" xmlns:wne="http://schemas.microsoft.com/office/word/2006/wordml" xmlns:wps="http://schemas.microsoft.com/office/word/2010/wordprocessingShape" mc:Ignorable="w14 w15 w16se w16cid wp14">
+<w:document xmlns:wpc="http://schemas.microsoft.com/office/word/2010/wordprocessingCanvas" xmlns:cx="http://schemas.microsoft.com/office/drawing/2014/chartex" xmlns:cx1="http://schemas.microsoft.com/office/drawing/2015/9/8/chartex" xmlns:mc="http://schemas.openxmlformats.org/markup-compatibility/2006" xmlns:o="urn:schemas-microsoft-com:office:office" xmlns:r="http://schemas.openxmlformats.org/officeDocument/2006/relationships" xmlns:m="http://schemas.openxmlformats.org/officeDocument/2006/math" xmlns:v="urn:schemas-microsoft-com:vml" xmlns:wp14="http://schemas.microsoft.com/office/word/2010/wordprocessingDrawing" xmlns:wp="http://schemas.openxmlformats.org/drawingml/2006/wordprocessingDrawing" xmlns:w10="urn:schemas-microsoft-com:office:word" xmlns:w="http://schemas.openxmlformats.org/wordprocessingml/2006/main" xmlns:w14="http://schemas.microsoft.com/office/word/2010/wordml" xmlns:w15="http://schemas.microsoft.com/office/word/2012/wordml" xmlns:w16se="http://schemas.microsoft.com/office/word/2015/wordml/symex" xmlns:wpg="http://schemas.microsoft.com/office/word/2010/wordprocessingGroup" xmlns:wpi="http://schemas.microsoft.com/office/word/2010/wordprocessingInk" xmlns:wne="http://schemas.microsoft.com/office/word/2006/wordml" xmlns:wps="http://schemas.microsoft.com/office/word/2010/wordprocessingShape" mc:Ignorable="w14 w15 w16se wp14">
   <w:body>
     <w:p>
       <w:r>
@@ -79,50 +79,45 @@
     <w:p>
       <w:pPr>
         <w:spacing w:after="0"/>
-      </w:pPr>
-    </w:p>
-    <w:p>
-      <w:pPr>
-        <w:spacing w:after="0"/>
-        <w:rPr>
-          <w:rFonts w:ascii="Times New Roman" w:hAnsi="Times New Roman" w:cs="Times New Roman"/>
-          <w:sz w:val="24"/>
-          <w:szCs w:val="24"/>
-        </w:rPr>
-      </w:pPr>
-      <w:r>
-        <w:rPr>
-          <w:rFonts w:ascii="Times New Roman" w:hAnsi="Times New Roman" w:cs="Times New Roman"/>
-          <w:sz w:val="24"/>
-          <w:szCs w:val="24"/>
-        </w:rPr>
-        <w:t>Objectives</w:t>
-      </w:r>
-      <w:r>
-        <w:rPr>
-          <w:rFonts w:ascii="Times New Roman" w:hAnsi="Times New Roman" w:cs="Times New Roman"/>
-          <w:sz w:val="24"/>
-          <w:szCs w:val="24"/>
-        </w:rPr>
-        <w:t>:</w:t>
-      </w:r>
-    </w:p>
-    <w:p>
-      <w:pPr>
-        <w:spacing w:after="0"/>
-        <w:rPr>
-          <w:rFonts w:ascii="Times New Roman" w:hAnsi="Times New Roman" w:cs="Times New Roman"/>
-          <w:sz w:val="24"/>
-          <w:szCs w:val="24"/>
-        </w:rPr>
-      </w:pPr>
+        <w:rPr>
+          <w:rFonts w:ascii="Times New Roman" w:hAnsi="Times New Roman" w:cs="Times New Roman"/>
+          <w:sz w:val="24"/>
+          <w:szCs w:val="24"/>
+        </w:rPr>
+      </w:pPr>
+    </w:p>
+    <w:p>
+      <w:pPr>
+        <w:spacing w:after="0"/>
+        <w:rPr>
+          <w:rFonts w:ascii="Times New Roman" w:hAnsi="Times New Roman" w:cs="Times New Roman"/>
+          <w:sz w:val="24"/>
+          <w:szCs w:val="24"/>
+        </w:rPr>
+      </w:pPr>
+      <w:r>
+        <w:rPr>
+          <w:rFonts w:ascii="Times New Roman" w:hAnsi="Times New Roman" w:cs="Times New Roman"/>
+          <w:sz w:val="24"/>
+          <w:szCs w:val="24"/>
+        </w:rPr>
+        <w:t>INTRO</w:t>
+      </w:r>
+      <w:r>
+        <w:rPr>
+          <w:rFonts w:ascii="Times New Roman" w:hAnsi="Times New Roman" w:cs="Times New Roman"/>
+          <w:sz w:val="24"/>
+          <w:szCs w:val="24"/>
+        </w:rPr>
+        <w:t xml:space="preserve"> </w:t>
+      </w:r>
     </w:p>
     <w:p>
       <w:pPr>
         <w:pStyle w:val="ListParagraph"/>
         <w:numPr>
           <w:ilvl w:val="0"/>
-          <w:numId w:val="1"/>
+          <w:numId w:val="2"/>
         </w:numPr>
         <w:spacing w:after="0"/>
         <w:rPr>
@@ -137,42 +132,133 @@
           <w:sz w:val="24"/>
           <w:szCs w:val="24"/>
         </w:rPr>
-        <w:t>Identify spatial patterns in reservoir physical, chemical, fish assemblage, and fisheries characteristics within river basins</w:t>
-      </w:r>
-      <w:r>
-        <w:rPr>
-          <w:rFonts w:ascii="Times New Roman" w:hAnsi="Times New Roman" w:cs="Times New Roman"/>
-          <w:sz w:val="24"/>
-          <w:szCs w:val="24"/>
-        </w:rPr>
-        <w:t xml:space="preserve"> and</w:t>
-      </w:r>
-      <w:r>
-        <w:rPr>
-          <w:rFonts w:ascii="Times New Roman" w:hAnsi="Times New Roman" w:cs="Times New Roman"/>
-          <w:sz w:val="24"/>
-          <w:szCs w:val="24"/>
-        </w:rPr>
-        <w:t xml:space="preserve"> ecoregion</w:t>
+        <w:t>All about reservoirs</w:t>
+      </w:r>
+      <w:r>
+        <w:rPr>
+          <w:rFonts w:ascii="Times New Roman" w:hAnsi="Times New Roman" w:cs="Times New Roman"/>
+          <w:sz w:val="24"/>
+          <w:szCs w:val="24"/>
+        </w:rPr>
+        <w:t xml:space="preserve"> — </w:t>
+      </w:r>
+      <w:r>
+        <w:rPr>
+          <w:rFonts w:ascii="Times New Roman" w:hAnsi="Times New Roman" w:cs="Times New Roman"/>
+          <w:b/>
+          <w:sz w:val="24"/>
+          <w:szCs w:val="24"/>
+        </w:rPr>
+        <w:t xml:space="preserve">Nicky, </w:t>
+      </w:r>
+      <w:r>
+        <w:rPr>
+          <w:rFonts w:ascii="Times New Roman" w:hAnsi="Times New Roman" w:cs="Times New Roman"/>
+          <w:b/>
+          <w:sz w:val="24"/>
+          <w:szCs w:val="24"/>
+        </w:rPr>
+        <w:t>David</w:t>
       </w:r>
     </w:p>
     <w:p>
       <w:pPr>
         <w:pStyle w:val="ListParagraph"/>
-        <w:spacing w:after="0"/>
-        <w:rPr>
-          <w:rFonts w:ascii="Times New Roman" w:hAnsi="Times New Roman" w:cs="Times New Roman"/>
-          <w:sz w:val="24"/>
-          <w:szCs w:val="24"/>
-        </w:rPr>
-      </w:pPr>
+        <w:numPr>
+          <w:ilvl w:val="1"/>
+          <w:numId w:val="2"/>
+        </w:numPr>
+        <w:spacing w:after="0"/>
+        <w:rPr>
+          <w:rFonts w:ascii="Times New Roman" w:hAnsi="Times New Roman" w:cs="Times New Roman"/>
+          <w:sz w:val="24"/>
+          <w:szCs w:val="24"/>
+        </w:rPr>
+      </w:pPr>
+      <w:r>
+        <w:rPr>
+          <w:rFonts w:ascii="Times New Roman" w:hAnsi="Times New Roman" w:cs="Times New Roman"/>
+          <w:sz w:val="24"/>
+          <w:szCs w:val="24"/>
+        </w:rPr>
+        <w:t>Prevalence of reservoirs and why reservoirs are important</w:t>
+      </w:r>
+    </w:p>
+    <w:p>
+      <w:pPr>
+        <w:pStyle w:val="ListParagraph"/>
+        <w:numPr>
+          <w:ilvl w:val="2"/>
+          <w:numId w:val="2"/>
+        </w:numPr>
+        <w:spacing w:after="0"/>
+        <w:rPr>
+          <w:rFonts w:ascii="Times New Roman" w:hAnsi="Times New Roman" w:cs="Times New Roman"/>
+          <w:sz w:val="24"/>
+          <w:szCs w:val="24"/>
+        </w:rPr>
+      </w:pPr>
+      <w:r>
+        <w:rPr>
+          <w:rFonts w:ascii="Times New Roman" w:hAnsi="Times New Roman" w:cs="Times New Roman"/>
+          <w:sz w:val="24"/>
+          <w:szCs w:val="24"/>
+        </w:rPr>
+        <w:t>Socially, economically, environmentally, biologically</w:t>
+      </w:r>
+    </w:p>
+    <w:p>
+      <w:pPr>
+        <w:pStyle w:val="ListParagraph"/>
+        <w:numPr>
+          <w:ilvl w:val="1"/>
+          <w:numId w:val="2"/>
+        </w:numPr>
+        <w:spacing w:after="0"/>
+        <w:rPr>
+          <w:rFonts w:ascii="Times New Roman" w:hAnsi="Times New Roman" w:cs="Times New Roman"/>
+          <w:sz w:val="24"/>
+          <w:szCs w:val="24"/>
+        </w:rPr>
+      </w:pPr>
+      <w:r>
+        <w:rPr>
+          <w:rFonts w:ascii="Times New Roman" w:hAnsi="Times New Roman" w:cs="Times New Roman"/>
+          <w:sz w:val="24"/>
+          <w:szCs w:val="24"/>
+        </w:rPr>
+        <w:t>How are reservoirs allocated in basins and types or characteristics of reservoirs</w:t>
+      </w:r>
+    </w:p>
+    <w:p>
+      <w:pPr>
+        <w:pStyle w:val="ListParagraph"/>
+        <w:numPr>
+          <w:ilvl w:val="2"/>
+          <w:numId w:val="2"/>
+        </w:numPr>
+        <w:spacing w:after="0"/>
+        <w:rPr>
+          <w:rFonts w:ascii="Times New Roman" w:hAnsi="Times New Roman" w:cs="Times New Roman"/>
+          <w:sz w:val="24"/>
+          <w:szCs w:val="24"/>
+        </w:rPr>
+      </w:pPr>
+      <w:r>
+        <w:rPr>
+          <w:rFonts w:ascii="Times New Roman" w:hAnsi="Times New Roman" w:cs="Times New Roman"/>
+          <w:sz w:val="24"/>
+          <w:szCs w:val="24"/>
+        </w:rPr>
+        <w:t>BLM vs USACE</w:t>
+      </w:r>
     </w:p>
     <w:p>
       <w:pPr>
         <w:pStyle w:val="ListParagraph"/>
         <w:numPr>
           <w:ilvl w:val="0"/>
-          <w:numId w:val="1"/>
+          <w:numId w:val="2"/>
         </w:numPr>
         <w:spacing w:after="0"/>
         <w:rPr>
@@ -187,26 +273,249 @@
           <w:sz w:val="24"/>
           <w:szCs w:val="24"/>
         </w:rPr>
-        <w:t>Determine if patterns are consistent among basins</w:t>
+        <w:t>Need for a basin-scale view (</w:t>
+      </w:r>
+      <w:r>
+        <w:rPr>
+          <w:rFonts w:ascii="Times New Roman" w:hAnsi="Times New Roman" w:cs="Times New Roman"/>
+          <w:sz w:val="24"/>
+          <w:szCs w:val="24"/>
+        </w:rPr>
+        <w:t>e</w:t>
+      </w:r>
+      <w:r>
+        <w:rPr>
+          <w:rFonts w:ascii="Times New Roman" w:hAnsi="Times New Roman" w:cs="Times New Roman"/>
+          <w:sz w:val="24"/>
+          <w:szCs w:val="24"/>
+        </w:rPr>
+        <w:t>xpanding the scale paper</w:t>
+      </w:r>
+      <w:r>
+        <w:rPr>
+          <w:rFonts w:ascii="Times New Roman" w:hAnsi="Times New Roman" w:cs="Times New Roman"/>
+          <w:sz w:val="24"/>
+          <w:szCs w:val="24"/>
+        </w:rPr>
+        <w:t>)</w:t>
+      </w:r>
+      <w:r>
+        <w:rPr>
+          <w:rFonts w:ascii="Times New Roman" w:hAnsi="Times New Roman" w:cs="Times New Roman"/>
+          <w:sz w:val="24"/>
+          <w:szCs w:val="24"/>
+        </w:rPr>
+        <w:t xml:space="preserve"> — </w:t>
+      </w:r>
+      <w:r>
+        <w:rPr>
+          <w:rFonts w:ascii="Times New Roman" w:hAnsi="Times New Roman" w:cs="Times New Roman"/>
+          <w:b/>
+          <w:sz w:val="24"/>
+          <w:szCs w:val="24"/>
+        </w:rPr>
+        <w:t>Victoria, Caleb</w:t>
       </w:r>
     </w:p>
     <w:p>
       <w:pPr>
         <w:pStyle w:val="ListParagraph"/>
-        <w:spacing w:after="0"/>
-        <w:rPr>
-          <w:rFonts w:ascii="Times New Roman" w:hAnsi="Times New Roman" w:cs="Times New Roman"/>
-          <w:sz w:val="24"/>
-          <w:szCs w:val="24"/>
-        </w:rPr>
-      </w:pPr>
+        <w:numPr>
+          <w:ilvl w:val="1"/>
+          <w:numId w:val="2"/>
+        </w:numPr>
+        <w:spacing w:after="0"/>
+        <w:rPr>
+          <w:rFonts w:ascii="Times New Roman" w:hAnsi="Times New Roman" w:cs="Times New Roman"/>
+          <w:sz w:val="24"/>
+          <w:szCs w:val="24"/>
+        </w:rPr>
+      </w:pPr>
+      <w:r>
+        <w:rPr>
+          <w:rFonts w:ascii="Times New Roman" w:hAnsi="Times New Roman" w:cs="Times New Roman"/>
+          <w:sz w:val="24"/>
+          <w:szCs w:val="24"/>
+        </w:rPr>
+        <w:t xml:space="preserve">TOPIC SENTENCE: </w:t>
+      </w:r>
+      <w:r>
+        <w:rPr>
+          <w:rFonts w:ascii="Times New Roman" w:hAnsi="Times New Roman" w:cs="Times New Roman"/>
+          <w:sz w:val="24"/>
+          <w:szCs w:val="24"/>
+        </w:rPr>
+        <w:t>Historically, reservoirs have been viewed as isolated systems but it is important to consider reservoirs as members of a larger network.</w:t>
+      </w:r>
+    </w:p>
+    <w:p>
+      <w:pPr>
+        <w:pStyle w:val="ListParagraph"/>
+        <w:numPr>
+          <w:ilvl w:val="1"/>
+          <w:numId w:val="2"/>
+        </w:numPr>
+        <w:spacing w:after="0"/>
+        <w:rPr>
+          <w:rFonts w:ascii="Times New Roman" w:hAnsi="Times New Roman" w:cs="Times New Roman"/>
+          <w:sz w:val="24"/>
+          <w:szCs w:val="24"/>
+        </w:rPr>
+      </w:pPr>
+      <w:r>
+        <w:rPr>
+          <w:rFonts w:ascii="Times New Roman" w:hAnsi="Times New Roman" w:cs="Times New Roman"/>
+          <w:sz w:val="24"/>
+          <w:szCs w:val="24"/>
+        </w:rPr>
+        <w:t>RCC- provides large scale view</w:t>
+      </w:r>
+    </w:p>
+    <w:p>
+      <w:pPr>
+        <w:pStyle w:val="ListParagraph"/>
+        <w:numPr>
+          <w:ilvl w:val="1"/>
+          <w:numId w:val="2"/>
+        </w:numPr>
+        <w:spacing w:after="0"/>
+        <w:rPr>
+          <w:rFonts w:ascii="Times New Roman" w:hAnsi="Times New Roman" w:cs="Times New Roman"/>
+          <w:sz w:val="24"/>
+          <w:szCs w:val="24"/>
+        </w:rPr>
+      </w:pPr>
+      <w:r>
+        <w:rPr>
+          <w:rFonts w:ascii="Times New Roman" w:hAnsi="Times New Roman" w:cs="Times New Roman"/>
+          <w:sz w:val="24"/>
+          <w:szCs w:val="24"/>
+        </w:rPr>
+        <w:t xml:space="preserve">Reservoir continuity concept </w:t>
+      </w:r>
+    </w:p>
+    <w:p>
+      <w:pPr>
+        <w:pStyle w:val="ListParagraph"/>
+        <w:numPr>
+          <w:ilvl w:val="1"/>
+          <w:numId w:val="2"/>
+        </w:numPr>
+        <w:spacing w:after="0"/>
+        <w:rPr>
+          <w:rFonts w:ascii="Times New Roman" w:hAnsi="Times New Roman" w:cs="Times New Roman"/>
+          <w:sz w:val="24"/>
+          <w:szCs w:val="24"/>
+        </w:rPr>
+      </w:pPr>
+      <w:r>
+        <w:rPr>
+          <w:rFonts w:ascii="Times New Roman" w:hAnsi="Times New Roman" w:cs="Times New Roman"/>
+          <w:sz w:val="24"/>
+          <w:szCs w:val="24"/>
+        </w:rPr>
+        <w:t xml:space="preserve">Cascading/ </w:t>
+      </w:r>
+      <w:r>
+        <w:rPr>
+          <w:rFonts w:ascii="Times New Roman" w:hAnsi="Times New Roman" w:cs="Times New Roman"/>
+          <w:sz w:val="24"/>
+          <w:szCs w:val="24"/>
+        </w:rPr>
+        <w:t xml:space="preserve">connectivity </w:t>
+      </w:r>
+      <w:r>
+        <w:rPr>
+          <w:rFonts w:ascii="Times New Roman" w:hAnsi="Times New Roman" w:cs="Times New Roman"/>
+          <w:sz w:val="24"/>
+          <w:szCs w:val="24"/>
+        </w:rPr>
+        <w:t>of reservoirs</w:t>
+      </w:r>
+    </w:p>
+    <w:p>
+      <w:pPr>
+        <w:pStyle w:val="ListParagraph"/>
+        <w:numPr>
+          <w:ilvl w:val="2"/>
+          <w:numId w:val="2"/>
+        </w:numPr>
+        <w:spacing w:after="0"/>
+        <w:rPr>
+          <w:rFonts w:ascii="Times New Roman" w:hAnsi="Times New Roman" w:cs="Times New Roman"/>
+          <w:sz w:val="24"/>
+          <w:szCs w:val="24"/>
+        </w:rPr>
+      </w:pPr>
+      <w:r>
+        <w:rPr>
+          <w:rFonts w:ascii="Times New Roman" w:hAnsi="Times New Roman" w:cs="Times New Roman"/>
+          <w:sz w:val="24"/>
+          <w:szCs w:val="24"/>
+        </w:rPr>
+        <w:t>TVA paper</w:t>
+      </w:r>
+    </w:p>
+    <w:p>
+      <w:pPr>
+        <w:pStyle w:val="ListParagraph"/>
+        <w:numPr>
+          <w:ilvl w:val="1"/>
+          <w:numId w:val="2"/>
+        </w:numPr>
+        <w:spacing w:after="0"/>
+        <w:rPr>
+          <w:rFonts w:ascii="Times New Roman" w:hAnsi="Times New Roman" w:cs="Times New Roman"/>
+          <w:sz w:val="24"/>
+          <w:szCs w:val="24"/>
+        </w:rPr>
+      </w:pPr>
+      <w:r>
+        <w:rPr>
+          <w:rFonts w:ascii="Times New Roman" w:hAnsi="Times New Roman" w:cs="Times New Roman"/>
+          <w:sz w:val="24"/>
+          <w:szCs w:val="24"/>
+        </w:rPr>
+        <w:t>Differences and similarities among basins</w:t>
+      </w:r>
+    </w:p>
+    <w:p>
+      <w:pPr>
+        <w:pStyle w:val="ListParagraph"/>
+        <w:numPr>
+          <w:ilvl w:val="2"/>
+          <w:numId w:val="2"/>
+        </w:numPr>
+        <w:spacing w:after="0"/>
+        <w:rPr>
+          <w:rFonts w:ascii="Times New Roman" w:hAnsi="Times New Roman" w:cs="Times New Roman"/>
+          <w:sz w:val="24"/>
+          <w:szCs w:val="24"/>
+        </w:rPr>
+      </w:pPr>
+      <w:r>
+        <w:rPr>
+          <w:rFonts w:ascii="Times New Roman" w:hAnsi="Times New Roman" w:cs="Times New Roman"/>
+          <w:sz w:val="24"/>
+          <w:szCs w:val="24"/>
+        </w:rPr>
+        <w:t>How and why are they different</w:t>
+      </w:r>
+      <w:r>
+        <w:rPr>
+          <w:rFonts w:ascii="Times New Roman" w:hAnsi="Times New Roman" w:cs="Times New Roman"/>
+          <w:sz w:val="24"/>
+          <w:szCs w:val="24"/>
+        </w:rPr>
+        <w:t xml:space="preserve"> or similar</w:t>
+      </w:r>
     </w:p>
     <w:p>
       <w:pPr>
         <w:pStyle w:val="ListParagraph"/>
         <w:numPr>
           <w:ilvl w:val="0"/>
-          <w:numId w:val="1"/>
+          <w:numId w:val="2"/>
         </w:numPr>
         <w:spacing w:after="0"/>
         <w:rPr>
@@ -221,53 +530,7 @@
           <w:sz w:val="24"/>
           <w:szCs w:val="24"/>
         </w:rPr>
-        <w:t>Identify large-scale management implications suggested with the observed spatial patterns</w:t>
-      </w:r>
-    </w:p>
-    <w:p>
-      <w:pPr>
-        <w:pStyle w:val="ListParagraph"/>
-        <w:rPr>
-          <w:rFonts w:ascii="Times New Roman" w:hAnsi="Times New Roman" w:cs="Times New Roman"/>
-          <w:sz w:val="24"/>
-          <w:szCs w:val="24"/>
-        </w:rPr>
-      </w:pPr>
-    </w:p>
-    <w:p>
-      <w:pPr>
-        <w:spacing w:after="0"/>
-        <w:rPr>
-          <w:rFonts w:ascii="Times New Roman" w:hAnsi="Times New Roman" w:cs="Times New Roman"/>
-          <w:sz w:val="24"/>
-          <w:szCs w:val="24"/>
-        </w:rPr>
-      </w:pPr>
-      <w:r>
-        <w:rPr>
-          <w:rFonts w:ascii="Times New Roman" w:hAnsi="Times New Roman" w:cs="Times New Roman"/>
-          <w:sz w:val="24"/>
-          <w:szCs w:val="24"/>
-        </w:rPr>
-        <w:t>For objectives 1 and 2, list testable hypotheses.</w:t>
-      </w:r>
-    </w:p>
-    <w:p>
-      <w:pPr>
-        <w:spacing w:after="0"/>
-        <w:rPr>
-          <w:rFonts w:ascii="Times New Roman" w:hAnsi="Times New Roman" w:cs="Times New Roman"/>
-          <w:sz w:val="24"/>
-          <w:szCs w:val="24"/>
-        </w:rPr>
-      </w:pPr>
-      <w:r>
-        <w:rPr>
-          <w:rFonts w:ascii="Times New Roman" w:hAnsi="Times New Roman" w:cs="Times New Roman"/>
-          <w:sz w:val="24"/>
-          <w:szCs w:val="24"/>
-        </w:rPr>
-        <w:t>Consider including</w:t>
+        <w:t>W</w:t>
       </w:r>
       <w:bookmarkStart w:id="0" w:name="_GoBack"/>
       <w:bookmarkEnd w:id="0"/>
@@ -277,16 +540,563 @@
           <w:sz w:val="24"/>
           <w:szCs w:val="24"/>
         </w:rPr>
-        <w:t xml:space="preserve"> ecoregion as a factor to account for variability within river basins</w:t>
-      </w:r>
-      <w:r>
-        <w:rPr>
-          <w:rFonts w:ascii="Times New Roman" w:hAnsi="Times New Roman" w:cs="Times New Roman"/>
-          <w:sz w:val="24"/>
-          <w:szCs w:val="24"/>
-        </w:rPr>
-        <w:t>.</w:t>
-      </w:r>
+        <w:t xml:space="preserve">hy is it worthy to </w:t>
+      </w:r>
+      <w:r>
+        <w:rPr>
+          <w:rFonts w:ascii="Times New Roman" w:hAnsi="Times New Roman" w:cs="Times New Roman"/>
+          <w:sz w:val="24"/>
+          <w:szCs w:val="24"/>
+        </w:rPr>
+        <w:t>contrast basins</w:t>
+      </w:r>
+      <w:r>
+        <w:rPr>
+          <w:rFonts w:ascii="Times New Roman" w:hAnsi="Times New Roman" w:cs="Times New Roman"/>
+          <w:sz w:val="24"/>
+          <w:szCs w:val="24"/>
+        </w:rPr>
+        <w:t xml:space="preserve"> — </w:t>
+      </w:r>
+      <w:r>
+        <w:rPr>
+          <w:rFonts w:ascii="Times New Roman" w:hAnsi="Times New Roman" w:cs="Times New Roman"/>
+          <w:b/>
+          <w:sz w:val="24"/>
+          <w:szCs w:val="24"/>
+        </w:rPr>
+        <w:t>Andy, Spencer</w:t>
+      </w:r>
+    </w:p>
+    <w:p>
+      <w:pPr>
+        <w:pStyle w:val="ListParagraph"/>
+        <w:numPr>
+          <w:ilvl w:val="1"/>
+          <w:numId w:val="2"/>
+        </w:numPr>
+        <w:spacing w:after="0"/>
+        <w:rPr>
+          <w:rFonts w:ascii="Times New Roman" w:hAnsi="Times New Roman" w:cs="Times New Roman"/>
+          <w:sz w:val="24"/>
+          <w:szCs w:val="24"/>
+        </w:rPr>
+      </w:pPr>
+      <w:r>
+        <w:rPr>
+          <w:rFonts w:ascii="Times New Roman" w:hAnsi="Times New Roman" w:cs="Times New Roman"/>
+          <w:sz w:val="24"/>
+          <w:szCs w:val="24"/>
+        </w:rPr>
+        <w:t xml:space="preserve">TOPIC SENTENCE: </w:t>
+      </w:r>
+      <w:r>
+        <w:rPr>
+          <w:rFonts w:ascii="Times New Roman" w:hAnsi="Times New Roman" w:cs="Times New Roman"/>
+          <w:sz w:val="24"/>
+          <w:szCs w:val="24"/>
+        </w:rPr>
+        <w:t>With large scale climate changes, managing reservoirs at an individual reservoir scale may prove inefficient. Considering reservoirs within a larger network, i.e., basin, could improve understanding, predictability, and management efficiency.</w:t>
+      </w:r>
+    </w:p>
+    <w:p>
+      <w:pPr>
+        <w:pStyle w:val="ListParagraph"/>
+        <w:numPr>
+          <w:ilvl w:val="1"/>
+          <w:numId w:val="2"/>
+        </w:numPr>
+        <w:spacing w:after="0"/>
+        <w:rPr>
+          <w:rFonts w:ascii="Times New Roman" w:hAnsi="Times New Roman" w:cs="Times New Roman"/>
+          <w:sz w:val="24"/>
+          <w:szCs w:val="24"/>
+        </w:rPr>
+      </w:pPr>
+      <w:r>
+        <w:rPr>
+          <w:rFonts w:ascii="Times New Roman" w:hAnsi="Times New Roman" w:cs="Times New Roman"/>
+          <w:sz w:val="24"/>
+          <w:szCs w:val="24"/>
+        </w:rPr>
+        <w:t>Predictability and understanding</w:t>
+      </w:r>
+    </w:p>
+    <w:p>
+      <w:pPr>
+        <w:pStyle w:val="ListParagraph"/>
+        <w:numPr>
+          <w:ilvl w:val="1"/>
+          <w:numId w:val="2"/>
+        </w:numPr>
+        <w:spacing w:after="0"/>
+        <w:rPr>
+          <w:rFonts w:ascii="Times New Roman" w:hAnsi="Times New Roman" w:cs="Times New Roman"/>
+          <w:sz w:val="24"/>
+          <w:szCs w:val="24"/>
+        </w:rPr>
+      </w:pPr>
+      <w:r>
+        <w:rPr>
+          <w:rFonts w:ascii="Times New Roman" w:hAnsi="Times New Roman" w:cs="Times New Roman"/>
+          <w:sz w:val="24"/>
+          <w:szCs w:val="24"/>
+        </w:rPr>
+        <w:t>Helps frame future objectives</w:t>
+      </w:r>
+    </w:p>
+    <w:p>
+      <w:pPr>
+        <w:pStyle w:val="ListParagraph"/>
+        <w:numPr>
+          <w:ilvl w:val="1"/>
+          <w:numId w:val="2"/>
+        </w:numPr>
+        <w:spacing w:after="0"/>
+        <w:rPr>
+          <w:rFonts w:ascii="Times New Roman" w:hAnsi="Times New Roman" w:cs="Times New Roman"/>
+          <w:sz w:val="24"/>
+          <w:szCs w:val="24"/>
+        </w:rPr>
+      </w:pPr>
+      <w:r>
+        <w:rPr>
+          <w:rFonts w:ascii="Times New Roman" w:hAnsi="Times New Roman" w:cs="Times New Roman"/>
+          <w:sz w:val="24"/>
+          <w:szCs w:val="24"/>
+        </w:rPr>
+        <w:t>Management efficiency</w:t>
+      </w:r>
+    </w:p>
+    <w:p>
+      <w:pPr>
+        <w:pStyle w:val="ListParagraph"/>
+        <w:numPr>
+          <w:ilvl w:val="1"/>
+          <w:numId w:val="2"/>
+        </w:numPr>
+        <w:spacing w:after="0"/>
+        <w:rPr>
+          <w:rFonts w:ascii="Times New Roman" w:hAnsi="Times New Roman" w:cs="Times New Roman"/>
+          <w:sz w:val="24"/>
+          <w:szCs w:val="24"/>
+        </w:rPr>
+      </w:pPr>
+      <w:r>
+        <w:rPr>
+          <w:rFonts w:ascii="Times New Roman" w:hAnsi="Times New Roman" w:cs="Times New Roman"/>
+          <w:sz w:val="24"/>
+          <w:szCs w:val="24"/>
+        </w:rPr>
+        <w:t>Hasn’t been investigated???</w:t>
+      </w:r>
+      <w:r>
+        <w:rPr>
+          <w:rFonts w:ascii="Times New Roman" w:hAnsi="Times New Roman" w:cs="Times New Roman"/>
+          <w:sz w:val="24"/>
+          <w:szCs w:val="24"/>
+        </w:rPr>
+        <w:t xml:space="preserve"> — </w:t>
+      </w:r>
+      <w:r>
+        <w:rPr>
+          <w:rFonts w:ascii="Times New Roman" w:hAnsi="Times New Roman" w:cs="Times New Roman"/>
+          <w:b/>
+          <w:sz w:val="24"/>
+          <w:szCs w:val="24"/>
+        </w:rPr>
+        <w:t>Conner</w:t>
+      </w:r>
+    </w:p>
+    <w:p>
+      <w:pPr>
+        <w:pStyle w:val="ListParagraph"/>
+        <w:numPr>
+          <w:ilvl w:val="1"/>
+          <w:numId w:val="2"/>
+        </w:numPr>
+        <w:spacing w:after="0"/>
+        <w:rPr>
+          <w:rFonts w:ascii="Times New Roman" w:hAnsi="Times New Roman" w:cs="Times New Roman"/>
+          <w:sz w:val="24"/>
+          <w:szCs w:val="24"/>
+        </w:rPr>
+      </w:pPr>
+      <w:r>
+        <w:rPr>
+          <w:rFonts w:ascii="Times New Roman" w:hAnsi="Times New Roman" w:cs="Times New Roman"/>
+          <w:sz w:val="24"/>
+          <w:szCs w:val="24"/>
+        </w:rPr>
+        <w:t xml:space="preserve">REMINDER: </w:t>
+      </w:r>
+      <w:r>
+        <w:rPr>
+          <w:rFonts w:ascii="Times New Roman" w:hAnsi="Times New Roman" w:cs="Times New Roman"/>
+          <w:sz w:val="24"/>
+          <w:szCs w:val="24"/>
+        </w:rPr>
+        <w:t>Send paper comparing</w:t>
+      </w:r>
+      <w:r>
+        <w:rPr>
+          <w:rFonts w:ascii="Times New Roman" w:hAnsi="Times New Roman" w:cs="Times New Roman"/>
+          <w:sz w:val="24"/>
+          <w:szCs w:val="24"/>
+        </w:rPr>
+        <w:t xml:space="preserve"> </w:t>
+      </w:r>
+      <w:proofErr w:type="spellStart"/>
+      <w:r>
+        <w:rPr>
+          <w:rFonts w:ascii="Times New Roman" w:hAnsi="Times New Roman" w:cs="Times New Roman"/>
+          <w:sz w:val="24"/>
+          <w:szCs w:val="24"/>
+        </w:rPr>
+        <w:t>subbasins</w:t>
+      </w:r>
+      <w:proofErr w:type="spellEnd"/>
+      <w:r>
+        <w:rPr>
+          <w:rFonts w:ascii="Times New Roman" w:hAnsi="Times New Roman" w:cs="Times New Roman"/>
+          <w:sz w:val="24"/>
+          <w:szCs w:val="24"/>
+        </w:rPr>
+        <w:t xml:space="preserve"> within MS River Basin</w:t>
+      </w:r>
+    </w:p>
+    <w:p>
+      <w:pPr>
+        <w:spacing w:after="0"/>
+        <w:rPr>
+          <w:rFonts w:ascii="Times New Roman" w:hAnsi="Times New Roman" w:cs="Times New Roman"/>
+          <w:sz w:val="24"/>
+          <w:szCs w:val="24"/>
+        </w:rPr>
+      </w:pPr>
+    </w:p>
+    <w:p>
+      <w:pPr>
+        <w:spacing w:after="0"/>
+        <w:rPr>
+          <w:rFonts w:ascii="Times New Roman" w:hAnsi="Times New Roman" w:cs="Times New Roman"/>
+          <w:sz w:val="24"/>
+          <w:szCs w:val="24"/>
+        </w:rPr>
+      </w:pPr>
+      <w:r>
+        <w:rPr>
+          <w:rFonts w:ascii="Times New Roman" w:hAnsi="Times New Roman" w:cs="Times New Roman"/>
+          <w:sz w:val="24"/>
+          <w:szCs w:val="24"/>
+        </w:rPr>
+        <w:t>C</w:t>
+      </w:r>
+      <w:r>
+        <w:rPr>
+          <w:rFonts w:ascii="Times New Roman" w:hAnsi="Times New Roman" w:cs="Times New Roman"/>
+          <w:sz w:val="24"/>
+          <w:szCs w:val="24"/>
+        </w:rPr>
+        <w:t>omparative stud</w:t>
+      </w:r>
+      <w:r>
+        <w:rPr>
+          <w:rFonts w:ascii="Times New Roman" w:hAnsi="Times New Roman" w:cs="Times New Roman"/>
+          <w:sz w:val="24"/>
+          <w:szCs w:val="24"/>
+        </w:rPr>
+        <w:t>ies</w:t>
+      </w:r>
+      <w:r>
+        <w:rPr>
+          <w:rFonts w:ascii="Times New Roman" w:hAnsi="Times New Roman" w:cs="Times New Roman"/>
+          <w:sz w:val="24"/>
+          <w:szCs w:val="24"/>
+        </w:rPr>
+        <w:t xml:space="preserve"> </w:t>
+      </w:r>
+      <w:r>
+        <w:rPr>
+          <w:rFonts w:ascii="Times New Roman" w:hAnsi="Times New Roman" w:cs="Times New Roman"/>
+          <w:sz w:val="24"/>
+          <w:szCs w:val="24"/>
+        </w:rPr>
+        <w:t>are</w:t>
+      </w:r>
+      <w:r>
+        <w:rPr>
+          <w:rFonts w:ascii="Times New Roman" w:hAnsi="Times New Roman" w:cs="Times New Roman"/>
+          <w:sz w:val="24"/>
+          <w:szCs w:val="24"/>
+        </w:rPr>
+        <w:t xml:space="preserve"> often </w:t>
+      </w:r>
+      <w:r>
+        <w:rPr>
+          <w:rFonts w:ascii="Times New Roman" w:hAnsi="Times New Roman" w:cs="Times New Roman"/>
+          <w:sz w:val="24"/>
+          <w:szCs w:val="24"/>
+        </w:rPr>
+        <w:t xml:space="preserve">been </w:t>
+      </w:r>
+      <w:r>
+        <w:rPr>
+          <w:rFonts w:ascii="Times New Roman" w:hAnsi="Times New Roman" w:cs="Times New Roman"/>
+          <w:sz w:val="24"/>
+          <w:szCs w:val="24"/>
+        </w:rPr>
+        <w:t xml:space="preserve">used in the early stages of </w:t>
+      </w:r>
+      <w:r>
+        <w:rPr>
+          <w:rFonts w:ascii="Times New Roman" w:hAnsi="Times New Roman" w:cs="Times New Roman"/>
+          <w:sz w:val="24"/>
+          <w:szCs w:val="24"/>
+        </w:rPr>
+        <w:t>investigations to</w:t>
+      </w:r>
+      <w:r>
+        <w:rPr>
+          <w:rFonts w:ascii="Times New Roman" w:hAnsi="Times New Roman" w:cs="Times New Roman"/>
+          <w:sz w:val="24"/>
+          <w:szCs w:val="24"/>
+        </w:rPr>
+        <w:t xml:space="preserve"> help ascend from the initial level of exploratory </w:t>
+      </w:r>
+      <w:r>
+        <w:rPr>
+          <w:rFonts w:ascii="Times New Roman" w:hAnsi="Times New Roman" w:cs="Times New Roman"/>
+          <w:sz w:val="24"/>
+          <w:szCs w:val="24"/>
+        </w:rPr>
+        <w:t>research</w:t>
+      </w:r>
+      <w:r>
+        <w:rPr>
+          <w:rFonts w:ascii="Times New Roman" w:hAnsi="Times New Roman" w:cs="Times New Roman"/>
+          <w:sz w:val="24"/>
+          <w:szCs w:val="24"/>
+        </w:rPr>
+        <w:t xml:space="preserve"> to a more advanced level of </w:t>
+      </w:r>
+      <w:r>
+        <w:rPr>
+          <w:rFonts w:ascii="Times New Roman" w:hAnsi="Times New Roman" w:cs="Times New Roman"/>
+          <w:sz w:val="24"/>
+          <w:szCs w:val="24"/>
+        </w:rPr>
+        <w:t>comprehensive</w:t>
+      </w:r>
+      <w:r>
+        <w:rPr>
+          <w:rFonts w:ascii="Times New Roman" w:hAnsi="Times New Roman" w:cs="Times New Roman"/>
+          <w:sz w:val="24"/>
+          <w:szCs w:val="24"/>
+        </w:rPr>
+        <w:t xml:space="preserve"> </w:t>
+      </w:r>
+      <w:r>
+        <w:rPr>
+          <w:rFonts w:ascii="Times New Roman" w:hAnsi="Times New Roman" w:cs="Times New Roman"/>
+          <w:sz w:val="24"/>
+          <w:szCs w:val="24"/>
+        </w:rPr>
+        <w:t>theoretical models.</w:t>
+      </w:r>
+      <w:r>
+        <w:rPr>
+          <w:rFonts w:ascii="Times New Roman" w:hAnsi="Times New Roman" w:cs="Times New Roman"/>
+          <w:sz w:val="24"/>
+          <w:szCs w:val="24"/>
+        </w:rPr>
+        <w:t xml:space="preserve"> We conduct a comparative study</w:t>
+      </w:r>
+      <w:r>
+        <w:rPr>
+          <w:rFonts w:ascii="Times New Roman" w:hAnsi="Times New Roman" w:cs="Times New Roman"/>
+          <w:sz w:val="24"/>
+          <w:szCs w:val="24"/>
+        </w:rPr>
+        <w:t xml:space="preserve"> of river basins to improve our understanding of longitudinal patterns </w:t>
+      </w:r>
+      <w:r>
+        <w:rPr>
+          <w:rFonts w:ascii="Times New Roman" w:hAnsi="Times New Roman" w:cs="Times New Roman"/>
+          <w:sz w:val="24"/>
+          <w:szCs w:val="24"/>
+        </w:rPr>
+        <w:t>in reservoir attributes. Specifically our  o</w:t>
+      </w:r>
+      <w:r>
+        <w:rPr>
+          <w:rFonts w:ascii="Times New Roman" w:hAnsi="Times New Roman" w:cs="Times New Roman"/>
+          <w:sz w:val="24"/>
+          <w:szCs w:val="24"/>
+        </w:rPr>
+        <w:t>bjectives</w:t>
+      </w:r>
+      <w:r>
+        <w:rPr>
+          <w:rFonts w:ascii="Times New Roman" w:hAnsi="Times New Roman" w:cs="Times New Roman"/>
+          <w:sz w:val="24"/>
+          <w:szCs w:val="24"/>
+        </w:rPr>
+        <w:t xml:space="preserve"> included </w:t>
+      </w:r>
+      <w:r>
+        <w:rPr>
+          <w:rFonts w:ascii="Times New Roman" w:hAnsi="Times New Roman" w:cs="Times New Roman"/>
+          <w:sz w:val="24"/>
+          <w:szCs w:val="24"/>
+        </w:rPr>
+        <w:t>(1)</w:t>
+      </w:r>
+      <w:r>
+        <w:rPr>
+          <w:rFonts w:ascii="Times New Roman" w:hAnsi="Times New Roman" w:cs="Times New Roman"/>
+          <w:sz w:val="24"/>
+          <w:szCs w:val="24"/>
+        </w:rPr>
+        <w:t xml:space="preserve"> i</w:t>
+      </w:r>
+      <w:r>
+        <w:rPr>
+          <w:rFonts w:ascii="Times New Roman" w:hAnsi="Times New Roman" w:cs="Times New Roman"/>
+          <w:sz w:val="24"/>
+          <w:szCs w:val="24"/>
+        </w:rPr>
+        <w:t>dentify spatial patterns in reservoir physical, chemical, fish assemblage, and fisheries characteristics within river basins</w:t>
+      </w:r>
+      <w:r>
+        <w:rPr>
+          <w:rFonts w:ascii="Times New Roman" w:hAnsi="Times New Roman" w:cs="Times New Roman"/>
+          <w:sz w:val="24"/>
+          <w:szCs w:val="24"/>
+        </w:rPr>
+        <w:t xml:space="preserve">; </w:t>
+      </w:r>
+      <w:r>
+        <w:rPr>
+          <w:rFonts w:ascii="Times New Roman" w:hAnsi="Times New Roman" w:cs="Times New Roman"/>
+          <w:sz w:val="24"/>
+          <w:szCs w:val="24"/>
+        </w:rPr>
+        <w:t>(2)</w:t>
+      </w:r>
+      <w:r>
+        <w:rPr>
+          <w:rFonts w:ascii="Times New Roman" w:hAnsi="Times New Roman" w:cs="Times New Roman"/>
+          <w:sz w:val="24"/>
+          <w:szCs w:val="24"/>
+        </w:rPr>
+        <w:t xml:space="preserve"> d</w:t>
+      </w:r>
+      <w:r>
+        <w:rPr>
+          <w:rFonts w:ascii="Times New Roman" w:hAnsi="Times New Roman" w:cs="Times New Roman"/>
+          <w:sz w:val="24"/>
+          <w:szCs w:val="24"/>
+        </w:rPr>
+        <w:t>etermine</w:t>
+      </w:r>
+      <w:r>
+        <w:rPr>
+          <w:rFonts w:ascii="Times New Roman" w:hAnsi="Times New Roman" w:cs="Times New Roman"/>
+          <w:sz w:val="24"/>
+          <w:szCs w:val="24"/>
+        </w:rPr>
+        <w:t xml:space="preserve"> how basin attributes vary</w:t>
+      </w:r>
+      <w:r>
+        <w:rPr>
+          <w:rFonts w:ascii="Times New Roman" w:hAnsi="Times New Roman" w:cs="Times New Roman"/>
+          <w:sz w:val="24"/>
+          <w:szCs w:val="24"/>
+        </w:rPr>
+        <w:t xml:space="preserve"> among basins</w:t>
+      </w:r>
+      <w:r>
+        <w:rPr>
+          <w:rFonts w:ascii="Times New Roman" w:hAnsi="Times New Roman" w:cs="Times New Roman"/>
+          <w:sz w:val="24"/>
+          <w:szCs w:val="24"/>
+        </w:rPr>
+        <w:t xml:space="preserve">; and </w:t>
+      </w:r>
+      <w:r>
+        <w:rPr>
+          <w:rFonts w:ascii="Times New Roman" w:hAnsi="Times New Roman" w:cs="Times New Roman"/>
+          <w:sz w:val="24"/>
+          <w:szCs w:val="24"/>
+        </w:rPr>
+        <w:t>(3)</w:t>
+      </w:r>
+      <w:r>
+        <w:rPr>
+          <w:rFonts w:ascii="Times New Roman" w:hAnsi="Times New Roman" w:cs="Times New Roman"/>
+          <w:sz w:val="24"/>
+          <w:szCs w:val="24"/>
+        </w:rPr>
+        <w:tab/>
+        <w:t>Identify large-scale management implications suggested with the observed spatial patterns</w:t>
+      </w:r>
+    </w:p>
+    <w:p>
+      <w:pPr>
+        <w:spacing w:after="0"/>
+        <w:rPr>
+          <w:rFonts w:ascii="Times New Roman" w:hAnsi="Times New Roman" w:cs="Times New Roman"/>
+          <w:sz w:val="24"/>
+          <w:szCs w:val="24"/>
+        </w:rPr>
+      </w:pPr>
+    </w:p>
+    <w:p>
+      <w:pPr>
+        <w:spacing w:after="0"/>
+        <w:rPr>
+          <w:rFonts w:ascii="Times New Roman" w:hAnsi="Times New Roman" w:cs="Times New Roman"/>
+          <w:sz w:val="24"/>
+          <w:szCs w:val="24"/>
+        </w:rPr>
+      </w:pPr>
+      <w:r>
+        <w:rPr>
+          <w:rFonts w:ascii="Times New Roman" w:hAnsi="Times New Roman" w:cs="Times New Roman"/>
+          <w:sz w:val="24"/>
+          <w:szCs w:val="24"/>
+        </w:rPr>
+        <w:t>For objectives 1 and 2, list testable hypotheses.</w:t>
+      </w:r>
+    </w:p>
+    <w:p>
+      <w:pPr>
+        <w:spacing w:after="0"/>
+        <w:rPr>
+          <w:rFonts w:ascii="Times New Roman" w:hAnsi="Times New Roman" w:cs="Times New Roman"/>
+          <w:sz w:val="24"/>
+          <w:szCs w:val="24"/>
+        </w:rPr>
+      </w:pPr>
+      <w:r>
+        <w:rPr>
+          <w:rFonts w:ascii="Times New Roman" w:hAnsi="Times New Roman" w:cs="Times New Roman"/>
+          <w:sz w:val="24"/>
+          <w:szCs w:val="24"/>
+        </w:rPr>
+        <w:t>Consider including ecoregion as a factor to account for variability within river basins.</w:t>
+      </w:r>
+    </w:p>
+    <w:p>
+      <w:pPr>
+        <w:spacing w:after="0"/>
+        <w:rPr>
+          <w:rFonts w:ascii="Times New Roman" w:hAnsi="Times New Roman" w:cs="Times New Roman"/>
+          <w:sz w:val="24"/>
+          <w:szCs w:val="24"/>
+        </w:rPr>
+      </w:pPr>
     </w:p>
     <w:sectPr>
       <w:pgSz w:w="12240" w:h="15840"/>
@@ -299,8 +1109,121 @@
 </file>
 
 <file path=word/numbering.xml><?xml version="1.0" encoding="utf-8"?>
-<w:numbering xmlns:wpc="http://schemas.microsoft.com/office/word/2010/wordprocessingCanvas" xmlns:cx="http://schemas.microsoft.com/office/drawing/2014/chartex" xmlns:cx1="http://schemas.microsoft.com/office/drawing/2015/9/8/chartex" xmlns:cx2="http://schemas.microsoft.com/office/drawing/2015/10/21/chartex" xmlns:cx3="http://schemas.microsoft.com/office/drawing/2016/5/9/chartex" xmlns:cx4="http://schemas.microsoft.com/office/drawing/2016/5/10/chartex" xmlns:cx5="http://schemas.microsoft.com/office/drawing/2016/5/11/chartex" xmlns:cx6="http://schemas.microsoft.com/office/drawing/2016/5/12/chartex" xmlns:cx7="http://schemas.microsoft.com/office/drawing/2016/5/13/chartex" xmlns:cx8="http://schemas.microsoft.com/office/drawing/2016/5/14/chartex" xmlns:mc="http://schemas.openxmlformats.org/markup-compatibility/2006" xmlns:aink="http://schemas.microsoft.com/office/drawing/2016/ink" xmlns:am3d="http://schemas.microsoft.com/office/drawing/2017/model3d" xmlns:o="urn:schemas-microsoft-com:office:office" xmlns:r="http://schemas.openxmlformats.org/officeDocument/2006/relationships" xmlns:m="http://schemas.openxmlformats.org/officeDocument/2006/math" xmlns:v="urn:schemas-microsoft-com:vml" xmlns:wp14="http://schemas.microsoft.com/office/word/2010/wordprocessingDrawing" xmlns:wp="http://schemas.openxmlformats.org/drawingml/2006/wordprocessingDrawing" xmlns:w10="urn:schemas-microsoft-com:office:word" xmlns:w="http://schemas.openxmlformats.org/wordprocessingml/2006/main" xmlns:w14="http://schemas.microsoft.com/office/word/2010/wordml" xmlns:w15="http://schemas.microsoft.com/office/word/2012/wordml" xmlns:w16cid="http://schemas.microsoft.com/office/word/2016/wordml/cid" xmlns:w16se="http://schemas.microsoft.com/office/word/2015/wordml/symex" xmlns:wpg="http://schemas.microsoft.com/office/word/2010/wordprocessingGroup" xmlns:wpi="http://schemas.microsoft.com/office/word/2010/wordprocessingInk" xmlns:wne="http://schemas.microsoft.com/office/word/2006/wordml" xmlns:wps="http://schemas.microsoft.com/office/word/2010/wordprocessingShape" mc:Ignorable="w14 w15 w16se w16cid wp14">
+<w:numbering xmlns:wpc="http://schemas.microsoft.com/office/word/2010/wordprocessingCanvas" xmlns:cx="http://schemas.microsoft.com/office/drawing/2014/chartex" xmlns:cx1="http://schemas.microsoft.com/office/drawing/2015/9/8/chartex" xmlns:mc="http://schemas.openxmlformats.org/markup-compatibility/2006" xmlns:o="urn:schemas-microsoft-com:office:office" xmlns:r="http://schemas.openxmlformats.org/officeDocument/2006/relationships" xmlns:m="http://schemas.openxmlformats.org/officeDocument/2006/math" xmlns:v="urn:schemas-microsoft-com:vml" xmlns:wp14="http://schemas.microsoft.com/office/word/2010/wordprocessingDrawing" xmlns:wp="http://schemas.openxmlformats.org/drawingml/2006/wordprocessingDrawing" xmlns:w10="urn:schemas-microsoft-com:office:word" xmlns:w="http://schemas.openxmlformats.org/wordprocessingml/2006/main" xmlns:w14="http://schemas.microsoft.com/office/word/2010/wordml" xmlns:w15="http://schemas.microsoft.com/office/word/2012/wordml" xmlns:w16se="http://schemas.microsoft.com/office/word/2015/wordml/symex" xmlns:wpg="http://schemas.microsoft.com/office/word/2010/wordprocessingGroup" xmlns:wpi="http://schemas.microsoft.com/office/word/2010/wordprocessingInk" xmlns:wne="http://schemas.microsoft.com/office/word/2006/wordml" xmlns:wps="http://schemas.microsoft.com/office/word/2010/wordprocessingShape" mc:Ignorable="w14 w15 w16se wp14">
   <w:abstractNum w:abstractNumId="0" w15:restartNumberingAfterBreak="0">
+    <w:nsid w:val="69E83DCE"/>
+    <w:multiLevelType w:val="hybridMultilevel"/>
+    <w:tmpl w:val="C868D264"/>
+    <w:lvl w:ilvl="0" w:tplc="0409000F">
+      <w:start w:val="1"/>
+      <w:numFmt w:val="decimal"/>
+      <w:lvlText w:val="%1."/>
+      <w:lvlJc w:val="left"/>
+      <w:pPr>
+        <w:ind w:left="720" w:hanging="360"/>
+      </w:pPr>
+      <w:rPr>
+        <w:rFonts w:hint="default"/>
+      </w:rPr>
+    </w:lvl>
+    <w:lvl w:ilvl="1" w:tplc="04090003">
+      <w:start w:val="1"/>
+      <w:numFmt w:val="bullet"/>
+      <w:lvlText w:val="o"/>
+      <w:lvlJc w:val="left"/>
+      <w:pPr>
+        <w:ind w:left="1440" w:hanging="360"/>
+      </w:pPr>
+      <w:rPr>
+        <w:rFonts w:ascii="Courier New" w:hAnsi="Courier New" w:cs="Courier New" w:hint="default"/>
+      </w:rPr>
+    </w:lvl>
+    <w:lvl w:ilvl="2" w:tplc="04090005">
+      <w:start w:val="1"/>
+      <w:numFmt w:val="bullet"/>
+      <w:lvlText w:val=""/>
+      <w:lvlJc w:val="left"/>
+      <w:pPr>
+        <w:ind w:left="2160" w:hanging="360"/>
+      </w:pPr>
+      <w:rPr>
+        <w:rFonts w:ascii="Wingdings" w:hAnsi="Wingdings" w:hint="default"/>
+      </w:rPr>
+    </w:lvl>
+    <w:lvl w:ilvl="3" w:tplc="04090001" w:tentative="1">
+      <w:start w:val="1"/>
+      <w:numFmt w:val="bullet"/>
+      <w:lvlText w:val=""/>
+      <w:lvlJc w:val="left"/>
+      <w:pPr>
+        <w:ind w:left="2880" w:hanging="360"/>
+      </w:pPr>
+      <w:rPr>
+        <w:rFonts w:ascii="Symbol" w:hAnsi="Symbol" w:hint="default"/>
+      </w:rPr>
+    </w:lvl>
+    <w:lvl w:ilvl="4" w:tplc="04090003" w:tentative="1">
+      <w:start w:val="1"/>
+      <w:numFmt w:val="bullet"/>
+      <w:lvlText w:val="o"/>
+      <w:lvlJc w:val="left"/>
+      <w:pPr>
+        <w:ind w:left="3600" w:hanging="360"/>
+      </w:pPr>
+      <w:rPr>
+        <w:rFonts w:ascii="Courier New" w:hAnsi="Courier New" w:cs="Courier New" w:hint="default"/>
+      </w:rPr>
+    </w:lvl>
+    <w:lvl w:ilvl="5" w:tplc="04090005" w:tentative="1">
+      <w:start w:val="1"/>
+      <w:numFmt w:val="bullet"/>
+      <w:lvlText w:val=""/>
+      <w:lvlJc w:val="left"/>
+      <w:pPr>
+        <w:ind w:left="4320" w:hanging="360"/>
+      </w:pPr>
+      <w:rPr>
+        <w:rFonts w:ascii="Wingdings" w:hAnsi="Wingdings" w:hint="default"/>
+      </w:rPr>
+    </w:lvl>
+    <w:lvl w:ilvl="6" w:tplc="04090001" w:tentative="1">
+      <w:start w:val="1"/>
+      <w:numFmt w:val="bullet"/>
+      <w:lvlText w:val=""/>
+      <w:lvlJc w:val="left"/>
+      <w:pPr>
+        <w:ind w:left="5040" w:hanging="360"/>
+      </w:pPr>
+      <w:rPr>
+        <w:rFonts w:ascii="Symbol" w:hAnsi="Symbol" w:hint="default"/>
+      </w:rPr>
+    </w:lvl>
+    <w:lvl w:ilvl="7" w:tplc="04090003" w:tentative="1">
+      <w:start w:val="1"/>
+      <w:numFmt w:val="bullet"/>
+      <w:lvlText w:val="o"/>
+      <w:lvlJc w:val="left"/>
+      <w:pPr>
+        <w:ind w:left="5760" w:hanging="360"/>
+      </w:pPr>
+      <w:rPr>
+        <w:rFonts w:ascii="Courier New" w:hAnsi="Courier New" w:cs="Courier New" w:hint="default"/>
+      </w:rPr>
+    </w:lvl>
+    <w:lvl w:ilvl="8" w:tplc="04090005" w:tentative="1">
+      <w:start w:val="1"/>
+      <w:numFmt w:val="bullet"/>
+      <w:lvlText w:val=""/>
+      <w:lvlJc w:val="left"/>
+      <w:pPr>
+        <w:ind w:left="6480" w:hanging="360"/>
+      </w:pPr>
+      <w:rPr>
+        <w:rFonts w:ascii="Wingdings" w:hAnsi="Wingdings" w:hint="default"/>
+      </w:rPr>
+    </w:lvl>
+  </w:abstractNum>
+  <w:abstractNum w:abstractNumId="1" w15:restartNumberingAfterBreak="0">
     <w:nsid w:val="714357C7"/>
     <w:multiLevelType w:val="hybridMultilevel"/>
     <w:tmpl w:val="8CAE88C0"/>
@@ -390,13 +1313,16 @@
     </w:lvl>
   </w:abstractNum>
   <w:num w:numId="1">
+    <w:abstractNumId w:val="1"/>
+  </w:num>
+  <w:num w:numId="2">
     <w:abstractNumId w:val="0"/>
   </w:num>
 </w:numbering>
 </file>
 
 <file path=word/styles.xml><?xml version="1.0" encoding="utf-8"?>
-<w:styles xmlns:mc="http://schemas.openxmlformats.org/markup-compatibility/2006" xmlns:r="http://schemas.openxmlformats.org/officeDocument/2006/relationships" xmlns:w="http://schemas.openxmlformats.org/wordprocessingml/2006/main" xmlns:w14="http://schemas.microsoft.com/office/word/2010/wordml" xmlns:w15="http://schemas.microsoft.com/office/word/2012/wordml" xmlns:w16cid="http://schemas.microsoft.com/office/word/2016/wordml/cid" xmlns:w16se="http://schemas.microsoft.com/office/word/2015/wordml/symex" mc:Ignorable="w14 w15 w16se w16cid">
+<w:styles xmlns:mc="http://schemas.openxmlformats.org/markup-compatibility/2006" xmlns:r="http://schemas.openxmlformats.org/officeDocument/2006/relationships" xmlns:w="http://schemas.openxmlformats.org/wordprocessingml/2006/main" xmlns:w14="http://schemas.microsoft.com/office/word/2010/wordml" xmlns:w15="http://schemas.microsoft.com/office/word/2012/wordml" xmlns:w16se="http://schemas.microsoft.com/office/word/2015/wordml/symex" mc:Ignorable="w14 w15 w16se">
   <w:docDefaults>
     <w:rPrDefault>
       <w:rPr>
@@ -412,7 +1338,7 @@
       </w:pPr>
     </w:pPrDefault>
   </w:docDefaults>
-  <w:latentStyles w:defLockedState="0" w:defUIPriority="99" w:defSemiHidden="0" w:defUnhideWhenUsed="0" w:defQFormat="0" w:count="375">
+  <w:latentStyles w:defLockedState="0" w:defUIPriority="99" w:defSemiHidden="0" w:defUnhideWhenUsed="0" w:defQFormat="0" w:count="371">
     <w:lsdException w:name="Normal" w:uiPriority="0" w:qFormat="1"/>
     <w:lsdException w:name="heading 1" w:uiPriority="9" w:qFormat="1"/>
     <w:lsdException w:name="heading 2" w:semiHidden="1" w:uiPriority="9" w:unhideWhenUsed="1" w:qFormat="1"/>
@@ -518,6 +1444,7 @@
     <w:lsdException w:name="HTML Sample" w:semiHidden="1" w:unhideWhenUsed="1"/>
     <w:lsdException w:name="HTML Typewriter" w:semiHidden="1" w:unhideWhenUsed="1"/>
     <w:lsdException w:name="HTML Variable" w:semiHidden="1" w:unhideWhenUsed="1"/>
+    <w:lsdException w:name="Normal Table" w:semiHidden="1" w:unhideWhenUsed="1"/>
     <w:lsdException w:name="annotation subject" w:semiHidden="1" w:unhideWhenUsed="1"/>
     <w:lsdException w:name="No List" w:semiHidden="1" w:unhideWhenUsed="1"/>
     <w:lsdException w:name="Outline List 1" w:semiHidden="1" w:unhideWhenUsed="1"/>
@@ -561,8 +1488,10 @@
     <w:lsdException w:name="Table Elegant" w:semiHidden="1" w:unhideWhenUsed="1"/>
     <w:lsdException w:name="Table Professional" w:semiHidden="1" w:unhideWhenUsed="1"/>
     <w:lsdException w:name="Table Subtle 1" w:semiHidden="1" w:unhideWhenUsed="1"/>
+    <w:lsdException w:name="Table Subtle 2" w:semiHidden="1" w:unhideWhenUsed="1"/>
     <w:lsdException w:name="Table Web 1" w:semiHidden="1" w:unhideWhenUsed="1"/>
     <w:lsdException w:name="Table Web 2" w:semiHidden="1" w:unhideWhenUsed="1"/>
+    <w:lsdException w:name="Table Web 3" w:semiHidden="1" w:unhideWhenUsed="1"/>
     <w:lsdException w:name="Balloon Text" w:semiHidden="1" w:unhideWhenUsed="1"/>
     <w:lsdException w:name="Table Grid" w:uiPriority="39"/>
     <w:lsdException w:name="Table Theme" w:semiHidden="1" w:unhideWhenUsed="1"/>
@@ -781,10 +1710,6 @@
     <w:lsdException w:name="List Table 5 Dark Accent 6" w:uiPriority="50"/>
     <w:lsdException w:name="List Table 6 Colorful Accent 6" w:uiPriority="51"/>
     <w:lsdException w:name="List Table 7 Colorful Accent 6" w:uiPriority="52"/>
-    <w:lsdException w:name="Mention" w:semiHidden="1" w:unhideWhenUsed="1"/>
-    <w:lsdException w:name="Smart Hyperlink" w:semiHidden="1" w:unhideWhenUsed="1"/>
-    <w:lsdException w:name="Hashtag" w:semiHidden="1" w:unhideWhenUsed="1"/>
-    <w:lsdException w:name="Unresolved Mention" w:semiHidden="1" w:unhideWhenUsed="1"/>
   </w:latentStyles>
   <w:style w:type="paragraph" w:default="1" w:styleId="Normal">
     <w:name w:val="Normal"/>

</xml_diff>